<commit_message>
finished up to task 5
</commit_message>
<xml_diff>
--- a/Lab 7 Debugging.docx
+++ b/Lab 7 Debugging.docx
@@ -236,18 +236,10 @@
         <w:t>Application Week 7_</w:t>
       </w:r>
       <w:r>
-        <w:t xml:space="preserve">3 is </w:t>
-      </w:r>
-      <w:proofErr w:type="gramStart"/>
-      <w:r>
-        <w:t xml:space="preserve">similar </w:t>
-      </w:r>
-      <w:r>
-        <w:t>to</w:t>
-      </w:r>
-      <w:proofErr w:type="gramEnd"/>
-      <w:r>
-        <w:t xml:space="preserve"> 7_</w:t>
+        <w:t xml:space="preserve">3 is similar </w:t>
+      </w:r>
+      <w:r>
+        <w:t>to 7_</w:t>
       </w:r>
       <w:r>
         <w:t>2</w:t>
@@ -262,18 +254,10 @@
         <w:t>,</w:t>
       </w:r>
       <w:r>
-        <w:t xml:space="preserve"> but suffers from a runtime error. You must find and fix the </w:t>
-      </w:r>
-      <w:proofErr w:type="gramStart"/>
-      <w:r>
-        <w:t>error</w:t>
-      </w:r>
-      <w:r>
-        <w:t>,</w:t>
-      </w:r>
-      <w:proofErr w:type="gramEnd"/>
-      <w:r>
-        <w:t xml:space="preserve"> the fixed application should have a player the teleports and shoots several bullets. I</w:t>
+        <w:t xml:space="preserve"> but suffers from a runtime error. You must find and fix the error</w:t>
+      </w:r>
+      <w:r>
+        <w:t>, the fixed application should have a player the teleports and shoots several bullets. I</w:t>
       </w:r>
       <w:r>
         <w:t>n the box below w</w:t>
@@ -306,39 +290,7 @@
               <w:ind w:left="0"/>
             </w:pPr>
             <w:r>
-              <w:t>I looked around and saw that in the player .</w:t>
-            </w:r>
-            <w:proofErr w:type="spellStart"/>
-            <w:r>
-              <w:t>cpp</w:t>
-            </w:r>
-            <w:proofErr w:type="spellEnd"/>
-            <w:r>
-              <w:t xml:space="preserve"> it said bullet was not initialised, so I looked into this further by adding a breakpoint to the first line that used bullet in player.cpp, and sure enough it said it couldn’t run due to it being a null pointer. I initialised the pointer in the constructor of player to fix it. The info that was useful was the player </w:t>
-            </w:r>
-            <w:proofErr w:type="gramStart"/>
-            <w:r>
-              <w:t>class as a whole, it</w:t>
-            </w:r>
-            <w:proofErr w:type="gramEnd"/>
-            <w:r>
-              <w:t xml:space="preserve"> let me see what the </w:t>
-            </w:r>
-            <w:proofErr w:type="spellStart"/>
-            <w:r>
-              <w:t>poinbter</w:t>
-            </w:r>
-            <w:proofErr w:type="spellEnd"/>
-            <w:r>
-              <w:t xml:space="preserve"> was doing and where it initially was declared </w:t>
-            </w:r>
-            <w:proofErr w:type="spellStart"/>
-            <w:r>
-              <w:t>ect</w:t>
-            </w:r>
-            <w:proofErr w:type="spellEnd"/>
-            <w:r>
-              <w:t>…</w:t>
+              <w:t>I looked around and saw that in the player .cpp it said bullet was not initialised, so I looked into this further by adding a breakpoint to the first line that used bullet in player.cpp, and sure enough it said it couldn’t run due to it being a null pointer. I initialised the pointer in the constructor of player to fix it. The info that was useful was the player class as a whole, it let me see what the poinbter was doing and where it initially was declared ect…</w:t>
             </w:r>
           </w:p>
           <w:p>
@@ -398,8 +350,24 @@
               <w:pStyle w:val="ListParagraph"/>
               <w:ind w:left="0"/>
             </w:pPr>
-            <w:bookmarkStart w:id="0" w:name="_GoBack"/>
-            <w:bookmarkEnd w:id="0"/>
+            <w:r>
+              <w:t>Thanks Paul! The problem was a null pointer, it was declared in a function and so its scope was local. When the function was finished the pointer was wiped from memory because it thought it wasn’t needed anymore. I declared the variable that was being pointed to cover the whole class so it didn’t get wiped outside the fun</w:t>
+            </w:r>
+            <w:r>
+              <w:t>c</w:t>
+            </w:r>
+            <w:r>
+              <w:t>tion.</w:t>
+            </w:r>
+            <w:r>
+              <w:t xml:space="preserve"> I used, error messages, breakpoints to watch variables and their values locally. The info that was useful was some tips off the internet and the values that variables and pointers were holding at specific points.</w:t>
+            </w:r>
+            <w:r>
+              <w:t xml:space="preserve"> Try and implement a delete for the pointer in the destructor </w:t>
+            </w:r>
+            <w:r>
+              <w:t>but right now there is no need.</w:t>
+            </w:r>
           </w:p>
           <w:p>
             <w:pPr>
@@ -496,6 +464,11 @@
               <w:pStyle w:val="ListParagraph"/>
               <w:ind w:left="0"/>
             </w:pPr>
+            <w:r>
+              <w:t>Erin’s hint “problem is player and companion including each other”.</w:t>
+            </w:r>
+            <w:bookmarkStart w:id="0" w:name="_GoBack"/>
+            <w:bookmarkEnd w:id="0"/>
           </w:p>
           <w:p>
             <w:pPr>
@@ -647,15 +620,7 @@
         </w:numPr>
       </w:pPr>
       <w:r>
-        <w:t xml:space="preserve">The coursework brief is on My Learning Space, under the Assessment tile. Read over the brief and write down a rough outline/design for </w:t>
-      </w:r>
-      <w:proofErr w:type="gramStart"/>
-      <w:r>
-        <w:t>you</w:t>
-      </w:r>
-      <w:proofErr w:type="gramEnd"/>
-      <w:r>
-        <w:t xml:space="preserve"> coursework game idea. Think carefully and write down how you game meets each of the coursework requirements.</w:t>
+        <w:t>The coursework brief is on My Learning Space, under the Assessment tile. Read over the brief and write down a rough outline/design for you coursework game idea. Think carefully and write down how you game meets each of the coursework requirements.</w:t>
       </w:r>
       <w:r>
         <w:br/>
@@ -1255,8 +1220,11 @@
     <w:lsdException w:name="Table 3D effects 3" w:semiHidden="1" w:unhideWhenUsed="1"/>
     <w:lsdException w:name="Table Contemporary" w:semiHidden="1" w:unhideWhenUsed="1"/>
     <w:lsdException w:name="Table Elegant" w:semiHidden="1" w:unhideWhenUsed="1"/>
+    <w:lsdException w:name="Table Professional" w:semiHidden="1" w:unhideWhenUsed="1"/>
     <w:lsdException w:name="Table Subtle 1" w:semiHidden="1" w:unhideWhenUsed="1"/>
     <w:lsdException w:name="Table Subtle 2" w:semiHidden="1" w:unhideWhenUsed="1"/>
+    <w:lsdException w:name="Table Web 1" w:semiHidden="1" w:unhideWhenUsed="1"/>
+    <w:lsdException w:name="Table Web 2" w:semiHidden="1" w:unhideWhenUsed="1"/>
     <w:lsdException w:name="Table Web 3" w:semiHidden="1" w:unhideWhenUsed="1"/>
     <w:lsdException w:name="Balloon Text" w:semiHidden="1" w:unhideWhenUsed="1"/>
     <w:lsdException w:name="Table Grid" w:uiPriority="59"/>

</xml_diff>